<commit_message>
Documentation push and notes on finish scenario improved
</commit_message>
<xml_diff>
--- a/Documentation/BarcodeFitness.docx
+++ b/Documentation/BarcodeFitness.docx
@@ -10,6 +10,7 @@
           <w:docPartUnique/>
         </w:docPartObj>
       </w:sdtPr>
+      <w:sdtEndPr/>
       <w:sdtContent>
         <w:p>
           <w:r>
@@ -365,6 +366,7 @@
                                   <w:dataBinding w:prefixMappings="xmlns:ns0='http://schemas.microsoft.com/office/2006/coverPageProps' " w:xpath="/ns0:CoverPageProperties[1]/ns0:CompanyAddress[1]" w:storeItemID="{55AF091B-3C7A-41E3-B477-F2FDAA23CFDA}"/>
                                   <w:text/>
                                 </w:sdtPr>
+                                <w:sdtEndPr/>
                                 <w:sdtContent>
                                   <w:p>
                                     <w:pPr>
@@ -545,6 +547,7 @@
                                   <w:dataBinding w:prefixMappings="xmlns:ns0='http://purl.org/dc/elements/1.1/' xmlns:ns1='http://schemas.openxmlformats.org/package/2006/metadata/core-properties' " w:xpath="/ns1:coreProperties[1]/ns0:title[1]" w:storeItemID="{6C3C8BC8-F283-45AE-878A-BAB7291924A1}"/>
                                   <w:text/>
                                 </w:sdtPr>
+                                <w:sdtEndPr/>
                                 <w:sdtContent>
                                   <w:p>
                                     <w:pPr>
@@ -602,6 +605,7 @@
                                   <w:dataBinding w:prefixMappings="xmlns:ns0='http://purl.org/dc/elements/1.1/' xmlns:ns1='http://schemas.openxmlformats.org/package/2006/metadata/core-properties' " w:xpath="/ns1:coreProperties[1]/ns0:creator[1]" w:storeItemID="{6C3C8BC8-F283-45AE-878A-BAB7291924A1}"/>
                                   <w:text/>
                                 </w:sdtPr>
+                                <w:sdtEndPr/>
                                 <w:sdtContent>
                                   <w:p>
                                     <w:pPr>
@@ -636,6 +640,7 @@
                                   <w:dataBinding w:prefixMappings="xmlns:ns0='http://schemas.microsoft.com/office/2006/coverPageProps' " w:xpath="/ns0:CoverPageProperties[1]/ns0:Abstract[1]" w:storeItemID="{55AF091B-3C7A-41E3-B477-F2FDAA23CFDA}"/>
                                   <w:text/>
                                 </w:sdtPr>
+                                <w:sdtEndPr/>
                                 <w:sdtContent>
                                   <w:p>
                                     <w:pPr>
@@ -1339,6 +1344,14 @@
     </w:sdt>
     <w:sdt>
       <w:sdtPr>
+        <w:rPr>
+          <w:rFonts w:asciiTheme="minorHAnsi" w:eastAsiaTheme="minorEastAsia" w:hAnsiTheme="minorHAnsi" w:cstheme="minorBidi"/>
+          <w:b w:val="0"/>
+          <w:bCs w:val="0"/>
+          <w:color w:val="auto"/>
+          <w:sz w:val="24"/>
+          <w:szCs w:val="24"/>
+        </w:rPr>
         <w:id w:val="-1860730047"/>
         <w:docPartObj>
           <w:docPartGallery w:val="Table of Contents"/>
@@ -1347,11 +1360,7 @@
       </w:sdtPr>
       <w:sdtEndPr>
         <w:rPr>
-          <w:rFonts w:asciiTheme="minorHAnsi" w:eastAsiaTheme="minorEastAsia" w:hAnsiTheme="minorHAnsi" w:cstheme="minorBidi"/>
           <w:noProof/>
-          <w:color w:val="auto"/>
-          <w:sz w:val="24"/>
-          <w:szCs w:val="24"/>
         </w:rPr>
       </w:sdtEndPr>
       <w:sdtContent>
@@ -1360,7 +1369,12 @@
             <w:pStyle w:val="TOCHeading"/>
           </w:pPr>
           <w:r>
-            <w:t>Table of Contents</w:t>
+            <w:t>Table of C</w:t>
+          </w:r>
+          <w:bookmarkStart w:id="0" w:name="_GoBack"/>
+          <w:bookmarkEnd w:id="0"/>
+          <w:r>
+            <w:t>ontents</w:t>
           </w:r>
         </w:p>
         <w:p>
@@ -1427,7 +1441,7 @@
             <w:rPr>
               <w:noProof/>
             </w:rPr>
-            <w:instrText xml:space="preserve"> PAGEREF _Toc271473465 \h </w:instrText>
+            <w:instrText xml:space="preserve"> PAGEREF _Toc271480378 \h </w:instrText>
           </w:r>
           <w:r>
             <w:rPr>
@@ -1506,7 +1520,7 @@
             <w:rPr>
               <w:noProof/>
             </w:rPr>
-            <w:instrText xml:space="preserve"> PAGEREF _Toc271473466 \h </w:instrText>
+            <w:instrText xml:space="preserve"> PAGEREF _Toc271480379 \h </w:instrText>
           </w:r>
           <w:r>
             <w:rPr>
@@ -1583,7 +1597,7 @@
             <w:rPr>
               <w:noProof/>
             </w:rPr>
-            <w:instrText xml:space="preserve"> PAGEREF _Toc271473467 \h </w:instrText>
+            <w:instrText xml:space="preserve"> PAGEREF _Toc271480380 \h </w:instrText>
           </w:r>
           <w:r>
             <w:rPr>
@@ -1660,7 +1674,7 @@
             <w:rPr>
               <w:noProof/>
             </w:rPr>
-            <w:instrText xml:space="preserve"> PAGEREF _Toc271473468 \h </w:instrText>
+            <w:instrText xml:space="preserve"> PAGEREF _Toc271480381 \h </w:instrText>
           </w:r>
           <w:r>
             <w:rPr>
@@ -1677,7 +1691,7 @@
             <w:rPr>
               <w:noProof/>
             </w:rPr>
-            <w:t>4</w:t>
+            <w:t>5</w:t>
           </w:r>
           <w:r>
             <w:rPr>
@@ -1737,7 +1751,7 @@
             <w:rPr>
               <w:noProof/>
             </w:rPr>
-            <w:instrText xml:space="preserve"> PAGEREF _Toc271473469 \h </w:instrText>
+            <w:instrText xml:space="preserve"> PAGEREF _Toc271480382 \h </w:instrText>
           </w:r>
           <w:r>
             <w:rPr>
@@ -1754,7 +1768,317 @@
             <w:rPr>
               <w:noProof/>
             </w:rPr>
-            <w:t>4</w:t>
+            <w:t>6</w:t>
+          </w:r>
+          <w:r>
+            <w:rPr>
+              <w:noProof/>
+            </w:rPr>
+            <w:fldChar w:fldCharType="end"/>
+          </w:r>
+        </w:p>
+        <w:p>
+          <w:pPr>
+            <w:pStyle w:val="TOC2"/>
+            <w:tabs>
+              <w:tab w:val="left" w:pos="661"/>
+              <w:tab w:val="right" w:leader="dot" w:pos="8630"/>
+            </w:tabs>
+            <w:rPr>
+              <w:b w:val="0"/>
+              <w:noProof/>
+              <w:sz w:val="24"/>
+              <w:szCs w:val="24"/>
+              <w:lang w:eastAsia="ja-JP"/>
+            </w:rPr>
+          </w:pPr>
+          <w:r>
+            <w:rPr>
+              <w:noProof/>
+            </w:rPr>
+            <w:t>2.</w:t>
+          </w:r>
+          <w:r>
+            <w:rPr>
+              <w:b w:val="0"/>
+              <w:noProof/>
+              <w:sz w:val="24"/>
+              <w:szCs w:val="24"/>
+              <w:lang w:eastAsia="ja-JP"/>
+            </w:rPr>
+            <w:tab/>
+          </w:r>
+          <w:r>
+            <w:rPr>
+              <w:noProof/>
+            </w:rPr>
+            <w:t>Missing features functional design</w:t>
+          </w:r>
+          <w:r>
+            <w:rPr>
+              <w:noProof/>
+            </w:rPr>
+            <w:tab/>
+          </w:r>
+          <w:r>
+            <w:rPr>
+              <w:noProof/>
+            </w:rPr>
+            <w:fldChar w:fldCharType="begin"/>
+          </w:r>
+          <w:r>
+            <w:rPr>
+              <w:noProof/>
+            </w:rPr>
+            <w:instrText xml:space="preserve"> PAGEREF _Toc271480383 \h </w:instrText>
+          </w:r>
+          <w:r>
+            <w:rPr>
+              <w:noProof/>
+            </w:rPr>
+          </w:r>
+          <w:r>
+            <w:rPr>
+              <w:noProof/>
+            </w:rPr>
+            <w:fldChar w:fldCharType="separate"/>
+          </w:r>
+          <w:r>
+            <w:rPr>
+              <w:noProof/>
+            </w:rPr>
+            <w:t>8</w:t>
+          </w:r>
+          <w:r>
+            <w:rPr>
+              <w:noProof/>
+            </w:rPr>
+            <w:fldChar w:fldCharType="end"/>
+          </w:r>
+        </w:p>
+        <w:p>
+          <w:pPr>
+            <w:pStyle w:val="TOC3"/>
+            <w:tabs>
+              <w:tab w:val="left" w:pos="873"/>
+              <w:tab w:val="right" w:leader="dot" w:pos="8630"/>
+            </w:tabs>
+            <w:rPr>
+              <w:noProof/>
+              <w:sz w:val="24"/>
+              <w:szCs w:val="24"/>
+              <w:lang w:eastAsia="ja-JP"/>
+            </w:rPr>
+          </w:pPr>
+          <w:r>
+            <w:rPr>
+              <w:noProof/>
+            </w:rPr>
+            <w:t>a.</w:t>
+          </w:r>
+          <w:r>
+            <w:rPr>
+              <w:noProof/>
+              <w:sz w:val="24"/>
+              <w:szCs w:val="24"/>
+              <w:lang w:eastAsia="ja-JP"/>
+            </w:rPr>
+            <w:tab/>
+          </w:r>
+          <w:r>
+            <w:rPr>
+              <w:noProof/>
+            </w:rPr>
+            <w:t>Design for Scan</w:t>
+          </w:r>
+          <w:r>
+            <w:rPr>
+              <w:noProof/>
+            </w:rPr>
+            <w:tab/>
+          </w:r>
+          <w:r>
+            <w:rPr>
+              <w:noProof/>
+            </w:rPr>
+            <w:fldChar w:fldCharType="begin"/>
+          </w:r>
+          <w:r>
+            <w:rPr>
+              <w:noProof/>
+            </w:rPr>
+            <w:instrText xml:space="preserve"> PAGEREF _Toc271480384 \h </w:instrText>
+          </w:r>
+          <w:r>
+            <w:rPr>
+              <w:noProof/>
+            </w:rPr>
+          </w:r>
+          <w:r>
+            <w:rPr>
+              <w:noProof/>
+            </w:rPr>
+            <w:fldChar w:fldCharType="separate"/>
+          </w:r>
+          <w:r>
+            <w:rPr>
+              <w:noProof/>
+            </w:rPr>
+            <w:t>8</w:t>
+          </w:r>
+          <w:r>
+            <w:rPr>
+              <w:noProof/>
+            </w:rPr>
+            <w:fldChar w:fldCharType="end"/>
+          </w:r>
+        </w:p>
+        <w:p>
+          <w:pPr>
+            <w:pStyle w:val="TOC3"/>
+            <w:tabs>
+              <w:tab w:val="left" w:pos="886"/>
+              <w:tab w:val="right" w:leader="dot" w:pos="8630"/>
+            </w:tabs>
+            <w:rPr>
+              <w:noProof/>
+              <w:sz w:val="24"/>
+              <w:szCs w:val="24"/>
+              <w:lang w:eastAsia="ja-JP"/>
+            </w:rPr>
+          </w:pPr>
+          <w:r>
+            <w:rPr>
+              <w:noProof/>
+            </w:rPr>
+            <w:t>b.</w:t>
+          </w:r>
+          <w:r>
+            <w:rPr>
+              <w:noProof/>
+              <w:sz w:val="24"/>
+              <w:szCs w:val="24"/>
+              <w:lang w:eastAsia="ja-JP"/>
+            </w:rPr>
+            <w:tab/>
+          </w:r>
+          <w:r>
+            <w:rPr>
+              <w:noProof/>
+            </w:rPr>
+            <w:t>Design for Performance history</w:t>
+          </w:r>
+          <w:r>
+            <w:rPr>
+              <w:noProof/>
+            </w:rPr>
+            <w:tab/>
+          </w:r>
+          <w:r>
+            <w:rPr>
+              <w:noProof/>
+            </w:rPr>
+            <w:fldChar w:fldCharType="begin"/>
+          </w:r>
+          <w:r>
+            <w:rPr>
+              <w:noProof/>
+            </w:rPr>
+            <w:instrText xml:space="preserve"> PAGEREF _Toc271480385 \h </w:instrText>
+          </w:r>
+          <w:r>
+            <w:rPr>
+              <w:noProof/>
+            </w:rPr>
+          </w:r>
+          <w:r>
+            <w:rPr>
+              <w:noProof/>
+            </w:rPr>
+            <w:fldChar w:fldCharType="separate"/>
+          </w:r>
+          <w:r>
+            <w:rPr>
+              <w:noProof/>
+            </w:rPr>
+            <w:t>8</w:t>
+          </w:r>
+          <w:r>
+            <w:rPr>
+              <w:noProof/>
+            </w:rPr>
+            <w:fldChar w:fldCharType="end"/>
+          </w:r>
+        </w:p>
+        <w:p>
+          <w:pPr>
+            <w:pStyle w:val="TOC3"/>
+            <w:tabs>
+              <w:tab w:val="left" w:pos="862"/>
+              <w:tab w:val="right" w:leader="dot" w:pos="8630"/>
+            </w:tabs>
+            <w:rPr>
+              <w:noProof/>
+              <w:sz w:val="24"/>
+              <w:szCs w:val="24"/>
+              <w:lang w:eastAsia="ja-JP"/>
+            </w:rPr>
+          </w:pPr>
+          <w:r>
+            <w:rPr>
+              <w:noProof/>
+            </w:rPr>
+            <w:t>c.</w:t>
+          </w:r>
+          <w:r>
+            <w:rPr>
+              <w:noProof/>
+              <w:sz w:val="24"/>
+              <w:szCs w:val="24"/>
+              <w:lang w:eastAsia="ja-JP"/>
+            </w:rPr>
+            <w:tab/>
+          </w:r>
+          <w:r>
+            <w:rPr>
+              <w:noProof/>
+            </w:rPr>
+            <w:t>Design for Share</w:t>
+          </w:r>
+          <w:r>
+            <w:rPr>
+              <w:noProof/>
+            </w:rPr>
+            <w:tab/>
+          </w:r>
+          <w:r>
+            <w:rPr>
+              <w:noProof/>
+            </w:rPr>
+            <w:fldChar w:fldCharType="begin"/>
+          </w:r>
+          <w:r>
+            <w:rPr>
+              <w:noProof/>
+            </w:rPr>
+            <w:instrText xml:space="preserve"> PAGEREF _Toc271480386 \h </w:instrText>
+          </w:r>
+          <w:r>
+            <w:rPr>
+              <w:noProof/>
+            </w:rPr>
+          </w:r>
+          <w:r>
+            <w:rPr>
+              <w:noProof/>
+            </w:rPr>
+            <w:fldChar w:fldCharType="separate"/>
+          </w:r>
+          <w:r>
+            <w:rPr>
+              <w:noProof/>
+            </w:rPr>
+            <w:t>8</w:t>
           </w:r>
           <w:r>
             <w:rPr>
@@ -1796,7 +2120,7 @@
             <w:rPr>
               <w:noProof/>
             </w:rPr>
-            <w:t>Missing features functional design</w:t>
+            <w:t>Advanced Features</w:t>
           </w:r>
           <w:r>
             <w:rPr>
@@ -1814,7 +2138,7 @@
             <w:rPr>
               <w:noProof/>
             </w:rPr>
-            <w:instrText xml:space="preserve"> PAGEREF _Toc271473470 \h </w:instrText>
+            <w:instrText xml:space="preserve"> PAGEREF _Toc271480387 \h </w:instrText>
           </w:r>
           <w:r>
             <w:rPr>
@@ -1831,7 +2155,7 @@
             <w:rPr>
               <w:noProof/>
             </w:rPr>
-            <w:t>5</w:t>
+            <w:t>9</w:t>
           </w:r>
           <w:r>
             <w:rPr>
@@ -1859,7 +2183,7 @@
             <w:rPr>
               <w:noProof/>
             </w:rPr>
-            <w:t>2.</w:t>
+            <w:t>3.</w:t>
           </w:r>
           <w:r>
             <w:rPr>
@@ -1893,7 +2217,7 @@
             <w:rPr>
               <w:noProof/>
             </w:rPr>
-            <w:instrText xml:space="preserve"> PAGEREF _Toc271473471 \h </w:instrText>
+            <w:instrText xml:space="preserve"> PAGEREF _Toc271480388 \h </w:instrText>
           </w:r>
           <w:r>
             <w:rPr>
@@ -1910,7 +2234,7 @@
             <w:rPr>
               <w:noProof/>
             </w:rPr>
-            <w:t>5</w:t>
+            <w:t>10</w:t>
           </w:r>
           <w:r>
             <w:rPr>
@@ -1938,7 +2262,7 @@
             <w:rPr>
               <w:noProof/>
             </w:rPr>
-            <w:t>3.</w:t>
+            <w:t>4.</w:t>
           </w:r>
           <w:r>
             <w:rPr>
@@ -1972,7 +2296,7 @@
             <w:rPr>
               <w:noProof/>
             </w:rPr>
-            <w:instrText xml:space="preserve"> PAGEREF _Toc271473472 \h </w:instrText>
+            <w:instrText xml:space="preserve"> PAGEREF _Toc271480389 \h </w:instrText>
           </w:r>
           <w:r>
             <w:rPr>
@@ -1989,7 +2313,7 @@
             <w:rPr>
               <w:noProof/>
             </w:rPr>
-            <w:t>5</w:t>
+            <w:t>10</w:t>
           </w:r>
           <w:r>
             <w:rPr>
@@ -2017,7 +2341,7 @@
             <w:rPr>
               <w:noProof/>
             </w:rPr>
-            <w:t>4.</w:t>
+            <w:t>5.</w:t>
           </w:r>
           <w:r>
             <w:rPr>
@@ -2051,7 +2375,7 @@
             <w:rPr>
               <w:noProof/>
             </w:rPr>
-            <w:instrText xml:space="preserve"> PAGEREF _Toc271473473 \h </w:instrText>
+            <w:instrText xml:space="preserve"> PAGEREF _Toc271480390 \h </w:instrText>
           </w:r>
           <w:r>
             <w:rPr>
@@ -2068,7 +2392,7 @@
             <w:rPr>
               <w:noProof/>
             </w:rPr>
-            <w:t>5</w:t>
+            <w:t>10</w:t>
           </w:r>
           <w:r>
             <w:rPr>
@@ -2096,7 +2420,7 @@
             <w:rPr>
               <w:noProof/>
             </w:rPr>
-            <w:t>5.</w:t>
+            <w:t>6.</w:t>
           </w:r>
           <w:r>
             <w:rPr>
@@ -2130,7 +2454,7 @@
             <w:rPr>
               <w:noProof/>
             </w:rPr>
-            <w:instrText xml:space="preserve"> PAGEREF _Toc271473474 \h </w:instrText>
+            <w:instrText xml:space="preserve"> PAGEREF _Toc271480391 \h </w:instrText>
           </w:r>
           <w:r>
             <w:rPr>
@@ -2147,7 +2471,7 @@
             <w:rPr>
               <w:noProof/>
             </w:rPr>
-            <w:t>5</w:t>
+            <w:t>10</w:t>
           </w:r>
           <w:r>
             <w:rPr>
@@ -2205,7 +2529,7 @@
             <w:rPr>
               <w:noProof/>
             </w:rPr>
-            <w:instrText xml:space="preserve"> PAGEREF _Toc271473475 \h </w:instrText>
+            <w:instrText xml:space="preserve"> PAGEREF _Toc271480392 \h </w:instrText>
           </w:r>
           <w:r>
             <w:rPr>
@@ -2222,7 +2546,7 @@
             <w:rPr>
               <w:noProof/>
             </w:rPr>
-            <w:t>5</w:t>
+            <w:t>10</w:t>
           </w:r>
           <w:r>
             <w:rPr>
@@ -2259,15 +2583,14 @@
           <w:numId w:val="3"/>
         </w:numPr>
       </w:pPr>
-      <w:bookmarkStart w:id="0" w:name="_Toc271473465"/>
-      <w:r>
-        <w:lastRenderedPageBreak/>
+      <w:bookmarkStart w:id="1" w:name="_Toc271480378"/>
+      <w:r>
         <w:t>Functional Specifi</w:t>
       </w:r>
       <w:r>
         <w:t>cation</w:t>
       </w:r>
-      <w:bookmarkEnd w:id="0"/>
+      <w:bookmarkEnd w:id="1"/>
     </w:p>
     <w:p>
       <w:pPr>
@@ -2277,11 +2600,11 @@
           <w:numId w:val="4"/>
         </w:numPr>
       </w:pPr>
-      <w:bookmarkStart w:id="1" w:name="_Toc271473466"/>
+      <w:bookmarkStart w:id="2" w:name="_Toc271480379"/>
       <w:r>
         <w:t>Complete scenario</w:t>
       </w:r>
-      <w:bookmarkEnd w:id="1"/>
+      <w:bookmarkEnd w:id="2"/>
       <w:r>
         <w:t xml:space="preserve"> </w:t>
       </w:r>
@@ -2294,11 +2617,11 @@
           <w:numId w:val="5"/>
         </w:numPr>
       </w:pPr>
-      <w:bookmarkStart w:id="2" w:name="_Toc271473467"/>
+      <w:bookmarkStart w:id="3" w:name="_Toc271480380"/>
       <w:r>
         <w:t>First application launch</w:t>
       </w:r>
-      <w:bookmarkEnd w:id="2"/>
+      <w:bookmarkEnd w:id="3"/>
       <w:r>
         <w:t xml:space="preserve"> </w:t>
       </w:r>
@@ -2745,7 +3068,6 @@
         </w:numPr>
       </w:pPr>
       <w:r>
-        <w:lastRenderedPageBreak/>
         <w:t xml:space="preserve">You can add then very rapidly with Add set and adjust reps and weight by pressing the set record text. </w:t>
       </w:r>
     </w:p>
@@ -3108,11 +3430,11 @@
           <w:numId w:val="5"/>
         </w:numPr>
       </w:pPr>
-      <w:bookmarkStart w:id="3" w:name="_Toc271473468"/>
+      <w:bookmarkStart w:id="4" w:name="_Toc271480381"/>
       <w:r>
         <w:t>Second and next application launch</w:t>
       </w:r>
-      <w:bookmarkEnd w:id="3"/>
+      <w:bookmarkEnd w:id="4"/>
       <w:r>
         <w:t xml:space="preserve"> </w:t>
       </w:r>
@@ -3506,11 +3828,11 @@
           <w:numId w:val="5"/>
         </w:numPr>
       </w:pPr>
-      <w:bookmarkStart w:id="4" w:name="_Toc271473469"/>
+      <w:bookmarkStart w:id="5" w:name="_Toc271480382"/>
       <w:r>
         <w:t>Advanced features</w:t>
       </w:r>
-      <w:bookmarkEnd w:id="4"/>
+      <w:bookmarkEnd w:id="5"/>
     </w:p>
     <w:p/>
     <w:p>
@@ -4237,11 +4559,11 @@
           <w:numId w:val="4"/>
         </w:numPr>
       </w:pPr>
-      <w:bookmarkStart w:id="5" w:name="_Toc271473470"/>
+      <w:bookmarkStart w:id="6" w:name="_Toc271480383"/>
       <w:r>
         <w:t>Missing features functional design</w:t>
       </w:r>
-      <w:bookmarkEnd w:id="5"/>
+      <w:bookmarkEnd w:id="6"/>
       <w:r>
         <w:t xml:space="preserve"> </w:t>
       </w:r>
@@ -4373,8 +4695,13 @@
           <w:numId w:val="9"/>
         </w:numPr>
       </w:pPr>
-      <w:r>
-        <w:t xml:space="preserve">Design for Scan </w:t>
+      <w:bookmarkStart w:id="7" w:name="_Toc271480384"/>
+      <w:r>
+        <w:t>Design for Scan</w:t>
+      </w:r>
+      <w:bookmarkEnd w:id="7"/>
+      <w:r>
+        <w:t xml:space="preserve"> </w:t>
       </w:r>
     </w:p>
     <w:p/>
@@ -4525,8 +4852,13 @@
           <w:numId w:val="9"/>
         </w:numPr>
       </w:pPr>
-      <w:r>
-        <w:t xml:space="preserve">Design for Performance history </w:t>
+      <w:bookmarkStart w:id="8" w:name="_Toc271480385"/>
+      <w:r>
+        <w:t>Design for Performance history</w:t>
+      </w:r>
+      <w:bookmarkEnd w:id="8"/>
+      <w:r>
+        <w:t xml:space="preserve"> </w:t>
       </w:r>
       <w:r>
         <w:t xml:space="preserve"> </w:t>
@@ -4554,10 +4886,7 @@
         </w:numPr>
       </w:pPr>
       <w:r>
-        <w:t xml:space="preserve">Displaying </w:t>
-      </w:r>
-      <w:r>
-        <w:t xml:space="preserve">performance data list </w:t>
+        <w:t xml:space="preserve">Displaying performance data list </w:t>
       </w:r>
     </w:p>
     <w:p>
@@ -4593,13 +4922,19 @@
         </w:numPr>
       </w:pPr>
       <w:r>
-        <w:t xml:space="preserve">Display </w:t>
-      </w:r>
-      <w:r>
-        <w:t xml:space="preserve">performance stats </w:t>
-      </w:r>
-      <w:r>
-        <w:t xml:space="preserve"> </w:t>
+        <w:t xml:space="preserve">Display performance stats  </w:t>
+      </w:r>
+    </w:p>
+    <w:p>
+      <w:pPr>
+        <w:pStyle w:val="ListParagraph"/>
+        <w:numPr>
+          <w:ilvl w:val="1"/>
+          <w:numId w:val="14"/>
+        </w:numPr>
+      </w:pPr>
+      <w:r>
+        <w:t xml:space="preserve">Allow to modify records </w:t>
       </w:r>
     </w:p>
     <w:p>
@@ -4635,8 +4970,13 @@
           <w:numId w:val="9"/>
         </w:numPr>
       </w:pPr>
-      <w:r>
-        <w:t xml:space="preserve">Design for Share </w:t>
+      <w:bookmarkStart w:id="9" w:name="_Toc271480386"/>
+      <w:r>
+        <w:t>Design for Share</w:t>
+      </w:r>
+      <w:bookmarkEnd w:id="9"/>
+      <w:r>
+        <w:t xml:space="preserve"> </w:t>
       </w:r>
       <w:r>
         <w:t xml:space="preserve"> </w:t>
@@ -4734,8 +5074,6 @@
       <w:pPr>
         <w:pStyle w:val="ListParagraph"/>
       </w:pPr>
-      <w:bookmarkStart w:id="6" w:name="_GoBack"/>
-      <w:bookmarkEnd w:id="6"/>
     </w:p>
     <w:p>
       <w:pPr>
@@ -4745,11 +5083,16 @@
           <w:numId w:val="9"/>
         </w:numPr>
       </w:pPr>
+      <w:bookmarkStart w:id="10" w:name="_Toc271480387"/>
       <w:r>
         <w:t xml:space="preserve">Advanced </w:t>
       </w:r>
       <w:r>
-        <w:t xml:space="preserve">Features </w:t>
+        <w:t>Features</w:t>
+      </w:r>
+      <w:bookmarkEnd w:id="10"/>
+      <w:r>
+        <w:t xml:space="preserve"> </w:t>
       </w:r>
     </w:p>
     <w:p>
@@ -4905,12 +5248,11 @@
           <w:numId w:val="4"/>
         </w:numPr>
       </w:pPr>
-      <w:bookmarkStart w:id="7" w:name="_Toc271473471"/>
-      <w:r>
-        <w:lastRenderedPageBreak/>
+      <w:bookmarkStart w:id="11" w:name="_Toc271480388"/>
+      <w:r>
         <w:t>Home Page</w:t>
       </w:r>
-      <w:bookmarkEnd w:id="7"/>
+      <w:bookmarkEnd w:id="11"/>
     </w:p>
     <w:p>
       <w:pPr>
@@ -5077,11 +5419,11 @@
           <w:numId w:val="4"/>
         </w:numPr>
       </w:pPr>
-      <w:bookmarkStart w:id="8" w:name="_Toc271473472"/>
+      <w:bookmarkStart w:id="12" w:name="_Toc271480389"/>
       <w:r>
         <w:t>Launcher – workouts management</w:t>
       </w:r>
-      <w:bookmarkEnd w:id="8"/>
+      <w:bookmarkEnd w:id="12"/>
       <w:r>
         <w:t xml:space="preserve"> </w:t>
       </w:r>
@@ -5094,11 +5436,11 @@
           <w:numId w:val="4"/>
         </w:numPr>
       </w:pPr>
-      <w:bookmarkStart w:id="9" w:name="_Toc271473473"/>
+      <w:bookmarkStart w:id="13" w:name="_Toc271480390"/>
       <w:r>
         <w:t>Workout – exercises management</w:t>
       </w:r>
-      <w:bookmarkEnd w:id="9"/>
+      <w:bookmarkEnd w:id="13"/>
       <w:r>
         <w:t xml:space="preserve"> </w:t>
       </w:r>
@@ -5111,11 +5453,11 @@
           <w:numId w:val="4"/>
         </w:numPr>
       </w:pPr>
-      <w:bookmarkStart w:id="10" w:name="_Toc271473474"/>
+      <w:bookmarkStart w:id="14" w:name="_Toc271480391"/>
       <w:r>
         <w:t>Exercise – sets management</w:t>
       </w:r>
-      <w:bookmarkEnd w:id="10"/>
+      <w:bookmarkEnd w:id="14"/>
       <w:r>
         <w:t xml:space="preserve"> </w:t>
       </w:r>
@@ -5130,11 +5472,11 @@
           <w:numId w:val="3"/>
         </w:numPr>
       </w:pPr>
-      <w:bookmarkStart w:id="11" w:name="_Toc271473475"/>
+      <w:bookmarkStart w:id="15" w:name="_Toc271480392"/>
       <w:r>
         <w:t>Technical Specification</w:t>
       </w:r>
-      <w:bookmarkEnd w:id="11"/>
+      <w:bookmarkEnd w:id="15"/>
       <w:r>
         <w:t xml:space="preserve"> </w:t>
       </w:r>
@@ -5240,7 +5582,7 @@
               <w:noProof/>
               <w:color w:val="595959" w:themeColor="text1" w:themeTint="A6"/>
             </w:rPr>
-            <w:t>8</w:t>
+            <w:t>2</w:t>
           </w:r>
           <w:r>
             <w:rPr>
@@ -5284,6 +5626,7 @@
               <w:dataBinding w:prefixMappings="xmlns:ns0='http://schemas.openxmlformats.org/package/2006/metadata/core-properties' xmlns:ns1='http://purl.org/dc/elements/1.1/'" w:xpath="/ns0:coreProperties[1]/ns1:title[1]" w:storeItemID="{6C3C8BC8-F283-45AE-878A-BAB7291924A1}"/>
               <w:text/>
             </w:sdtPr>
+            <w:sdtEndPr/>
             <w:sdtContent>
               <w:r>
                 <w:rPr>
@@ -5356,12 +5699,10 @@
               </w:rPr>
               <w:alias w:val="Title"/>
               <w:id w:val="176972171"/>
-              <w:placeholder>
-                <w:docPart w:val="1C60E239DC848C4B8DB93EDDC93DB529"/>
-              </w:placeholder>
               <w:dataBinding w:prefixMappings="xmlns:ns0='http://schemas.openxmlformats.org/package/2006/metadata/core-properties' xmlns:ns1='http://purl.org/dc/elements/1.1/'" w:xpath="/ns0:coreProperties[1]/ns1:title[1]" w:storeItemID="{6C3C8BC8-F283-45AE-878A-BAB7291924A1}"/>
               <w:text/>
             </w:sdtPr>
+            <w:sdtEndPr/>
             <w:sdtContent>
               <w:r>
                 <w:rPr>
@@ -7193,6 +7534,7 @@
   <w:style w:type="character" w:default="1" w:styleId="DefaultParagraphFont">
     <w:name w:val="Default Paragraph Font"/>
     <w:uiPriority w:val="1"/>
+    <w:semiHidden/>
     <w:unhideWhenUsed/>
   </w:style>
   <w:style w:type="table" w:default="1" w:styleId="TableNormal">
@@ -7899,6 +8241,7 @@
   <w:style w:type="character" w:default="1" w:styleId="DefaultParagraphFont">
     <w:name w:val="Default Paragraph Font"/>
     <w:uiPriority w:val="1"/>
+    <w:semiHidden/>
     <w:unhideWhenUsed/>
   </w:style>
   <w:style w:type="table" w:default="1" w:styleId="TableNormal">
@@ -8378,41 +8721,7 @@
 </file>
 
 <file path=word/glossary/document.xml><?xml version="1.0" encoding="utf-8"?>
-<w:glossaryDocument xmlns:wpc="http://schemas.microsoft.com/office/word/2010/wordprocessingCanvas" xmlns:mo="http://schemas.microsoft.com/office/mac/office/2008/main" xmlns:mc="http://schemas.openxmlformats.org/markup-compatibility/2006" xmlns:mv="urn:schemas-microsoft-com:mac:vml" xmlns:o="urn:schemas-microsoft-com:office:office" xmlns:r="http://schemas.openxmlformats.org/officeDocument/2006/relationships" xmlns:m="http://schemas.openxmlformats.org/officeDocument/2006/math" xmlns:v="urn:schemas-microsoft-com:vml" xmlns:wp14="http://schemas.microsoft.com/office/word/2010/wordprocessingDrawing" xmlns:wp="http://schemas.openxmlformats.org/drawingml/2006/wordprocessingDrawing" xmlns:w10="urn:schemas-microsoft-com:office:word" xmlns:w="http://schemas.openxmlformats.org/wordprocessingml/2006/main" xmlns:w14="http://schemas.microsoft.com/office/word/2010/wordml" xmlns:wpg="http://schemas.microsoft.com/office/word/2010/wordprocessingGroup" xmlns:wpi="http://schemas.microsoft.com/office/word/2010/wordprocessingInk" xmlns:wne="http://schemas.microsoft.com/office/word/2006/wordml" xmlns:wps="http://schemas.microsoft.com/office/word/2010/wordprocessingShape" mc:Ignorable="w14 wp14">
-  <w:docParts>
-    <w:docPart>
-      <w:docPartPr>
-        <w:name w:val="8F36786A4CC84D408DA61A8472DA55D3"/>
-        <w:category>
-          <w:name w:val="General"/>
-          <w:gallery w:val="placeholder"/>
-        </w:category>
-        <w:types>
-          <w:type w:val="bbPlcHdr"/>
-        </w:types>
-        <w:behaviors>
-          <w:behavior w:val="content"/>
-        </w:behaviors>
-        <w:guid w:val="{185F9AE4-5119-D14D-BD8A-F042158AD053}"/>
-      </w:docPartPr>
-      <w:docPartBody>
-        <w:p>
-          <w:pPr>
-            <w:pStyle w:val="8F36786A4CC84D408DA61A8472DA55D3"/>
-          </w:pPr>
-          <w:r>
-            <w:rPr>
-              <w:b/>
-              <w:bCs/>
-              <w:caps/>
-            </w:rPr>
-            <w:t>Type the document title</w:t>
-          </w:r>
-        </w:p>
-      </w:docPartBody>
-    </w:docPart>
-  </w:docParts>
-</w:glossaryDocument>
+<w:glossaryDocument xmlns:wpc="http://schemas.microsoft.com/office/word/2010/wordprocessingCanvas" xmlns:mo="http://schemas.microsoft.com/office/mac/office/2008/main" xmlns:mc="http://schemas.openxmlformats.org/markup-compatibility/2006" xmlns:mv="urn:schemas-microsoft-com:mac:vml" xmlns:o="urn:schemas-microsoft-com:office:office" xmlns:r="http://schemas.openxmlformats.org/officeDocument/2006/relationships" xmlns:m="http://schemas.openxmlformats.org/officeDocument/2006/math" xmlns:v="urn:schemas-microsoft-com:vml" xmlns:wp14="http://schemas.microsoft.com/office/word/2010/wordprocessingDrawing" xmlns:wp="http://schemas.openxmlformats.org/drawingml/2006/wordprocessingDrawing" xmlns:w10="urn:schemas-microsoft-com:office:word" xmlns:w="http://schemas.openxmlformats.org/wordprocessingml/2006/main" xmlns:w14="http://schemas.microsoft.com/office/word/2010/wordml" xmlns:wpg="http://schemas.microsoft.com/office/word/2010/wordprocessingGroup" xmlns:wpi="http://schemas.microsoft.com/office/word/2010/wordprocessingInk" xmlns:wne="http://schemas.microsoft.com/office/word/2006/wordml" xmlns:wps="http://schemas.microsoft.com/office/word/2010/wordprocessingShape" mc:Ignorable="w14 wp14"/>
 </file>
 
 <file path=word/glossary/fontTable.xml><?xml version="1.0" encoding="utf-8"?>
@@ -9370,7 +9679,7 @@
 </file>
 
 <file path=customXml/itemProps2.xml><?xml version="1.0" encoding="utf-8"?>
-<ds:datastoreItem xmlns:ds="http://schemas.openxmlformats.org/officeDocument/2006/customXml" ds:itemID="{28E2EC5E-5B7C-FD49-BA4D-7017DD12C56E}">
+<ds:datastoreItem xmlns:ds="http://schemas.openxmlformats.org/officeDocument/2006/customXml" ds:itemID="{58750F3A-48FE-C248-9BB6-29E9B68B3B08}">
   <ds:schemaRefs>
     <ds:schemaRef ds:uri="http://schemas.openxmlformats.org/officeDocument/2006/bibliography"/>
   </ds:schemaRefs>

</xml_diff>